<commit_message>
Minor adjustments Font and style changes
</commit_message>
<xml_diff>
--- a/d1_standard_deviation.docx
+++ b/d1_standard_deviation.docx
@@ -7,30 +7,52 @@
         <w:jc w:val="center"/>
         <w:rPr>
           <w:rFonts w:asciiTheme="majorBidi" w:hAnsiTheme="majorBidi" w:cstheme="majorBidi"/>
-          <w:sz w:val="30"/>
-          <w:szCs w:val="30"/>
-        </w:rPr>
-      </w:pPr>
-      <w:r>
-        <w:rPr>
-          <w:rFonts w:asciiTheme="majorBidi" w:hAnsiTheme="majorBidi" w:cstheme="majorBidi"/>
           <w:b/>
           <w:bCs/>
-          <w:sz w:val="30"/>
-          <w:szCs w:val="30"/>
+          <w:sz w:val="52"/>
+          <w:szCs w:val="52"/>
+        </w:rPr>
+      </w:pPr>
+      <w:r>
+        <w:rPr>
+          <w:rFonts w:asciiTheme="majorBidi" w:hAnsiTheme="majorBidi" w:cstheme="majorBidi"/>
+          <w:b/>
+          <w:bCs/>
+          <w:sz w:val="52"/>
+          <w:szCs w:val="52"/>
         </w:rPr>
         <w:t>Standard Deviation</w:t>
       </w:r>
     </w:p>
     <w:p>
       <w:pPr>
-        <w:jc w:val="center"/>
-        <w:rPr>
-          <w:rFonts w:asciiTheme="majorBidi" w:hAnsiTheme="majorBidi" w:cstheme="majorBidi"/>
-          <w:sz w:val="30"/>
-          <w:szCs w:val="30"/>
-        </w:rPr>
-      </w:pPr>
+        <w:rPr>
+          <w:rFonts w:asciiTheme="majorBidi" w:hAnsiTheme="majorBidi" w:cstheme="majorBidi"/>
+          <w:sz w:val="52"/>
+          <w:szCs w:val="52"/>
+        </w:rPr>
+      </w:pPr>
+    </w:p>
+    <w:p>
+      <w:pPr>
+        <w:rPr>
+          <w:rFonts w:asciiTheme="majorBidi" w:hAnsiTheme="majorBidi" w:cstheme="majorBidi"/>
+          <w:b/>
+          <w:bCs/>
+          <w:sz w:val="32"/>
+          <w:szCs w:val="32"/>
+        </w:rPr>
+      </w:pPr>
+      <w:r>
+        <w:rPr>
+          <w:rFonts w:asciiTheme="majorBidi" w:hAnsiTheme="majorBidi" w:cstheme="majorBidi"/>
+          <w:b/>
+          <w:bCs/>
+          <w:sz w:val="32"/>
+          <w:szCs w:val="32"/>
+        </w:rPr>
+        <w:t>Definition</w:t>
+      </w:r>
     </w:p>
     <w:p>
       <w:pPr>
@@ -473,15 +495,7 @@
                       <w:sz w:val="30"/>
                       <w:szCs w:val="30"/>
                     </w:rPr>
-                    <m:t>N</m:t>
-                  </m:r>
-                  <m:r>
-                    <w:rPr>
-                      <w:rFonts w:ascii="Cambria Math" w:hAnsi="Cambria Math" w:cstheme="majorBidi"/>
-                      <w:sz w:val="30"/>
-                      <w:szCs w:val="30"/>
-                    </w:rPr>
-                    <m:t>-1</m:t>
+                    <m:t>N-1</m:t>
                   </m:r>
                 </m:den>
               </m:f>
@@ -864,8 +878,8 @@
           <w:rFonts w:asciiTheme="majorBidi" w:eastAsiaTheme="minorEastAsia" w:hAnsiTheme="majorBidi" w:cstheme="majorBidi"/>
           <w:b/>
           <w:bCs/>
-          <w:sz w:val="24"/>
-          <w:szCs w:val="24"/>
+          <w:sz w:val="32"/>
+          <w:szCs w:val="32"/>
         </w:rPr>
       </w:pPr>
       <w:r>
@@ -873,10 +887,10 @@
           <w:rFonts w:asciiTheme="majorBidi" w:eastAsiaTheme="minorEastAsia" w:hAnsiTheme="majorBidi" w:cstheme="majorBidi"/>
           <w:b/>
           <w:bCs/>
-          <w:sz w:val="24"/>
-          <w:szCs w:val="24"/>
-        </w:rPr>
-        <w:t>Glossary:</w:t>
+          <w:sz w:val="32"/>
+          <w:szCs w:val="32"/>
+        </w:rPr>
+        <w:t>Glossary</w:t>
       </w:r>
     </w:p>
     <w:p>
@@ -977,8 +991,8 @@
           <w:rFonts w:asciiTheme="majorBidi" w:hAnsiTheme="majorBidi" w:cstheme="majorBidi"/>
           <w:b/>
           <w:bCs/>
-          <w:sz w:val="24"/>
-          <w:szCs w:val="24"/>
+          <w:sz w:val="32"/>
+          <w:szCs w:val="32"/>
         </w:rPr>
       </w:pPr>
       <w:r>
@@ -986,10 +1000,11 @@
           <w:rFonts w:asciiTheme="majorBidi" w:hAnsiTheme="majorBidi" w:cstheme="majorBidi"/>
           <w:b/>
           <w:bCs/>
-          <w:sz w:val="24"/>
-          <w:szCs w:val="24"/>
-        </w:rPr>
-        <w:t>References:</w:t>
+          <w:sz w:val="32"/>
+          <w:szCs w:val="32"/>
+        </w:rPr>
+        <w:lastRenderedPageBreak/>
+        <w:t>References</w:t>
       </w:r>
     </w:p>
     <w:p>
@@ -1001,7 +1016,6 @@
         <w:rPr>
           <w:rFonts w:asciiTheme="majorBidi" w:hAnsiTheme="majorBidi" w:cstheme="majorBidi"/>
         </w:rPr>
-        <w:lastRenderedPageBreak/>
         <w:t>[1]</w:t>
       </w:r>
       <w:r>
@@ -1056,17 +1070,8 @@
         <w:tab/>
       </w:r>
       <w:r>
-        <w:t xml:space="preserve">“What is Standard Deviation and how is it </w:t>
-      </w:r>
-      <w:proofErr w:type="gramStart"/>
-      <w:r>
-        <w:t>important?,</w:t>
-      </w:r>
-      <w:proofErr w:type="gramEnd"/>
-      <w:r>
-        <w:t xml:space="preserve">” </w:t>
-      </w:r>
-      <w:proofErr w:type="spellStart"/>
+        <w:t xml:space="preserve">“What is Standard Deviation and how is it important?,” </w:t>
+      </w:r>
       <w:r>
         <w:rPr>
           <w:i/>
@@ -1074,7 +1079,6 @@
         </w:rPr>
         <w:t>EduPristine</w:t>
       </w:r>
-      <w:proofErr w:type="spellEnd"/>
       <w:r>
         <w:t>, 24-Sep-2018. [Online]. Available: https://www.edupristine.com/blog/what-is-standard-deviation. [Accessed: 07-Jun-2021].</w:t>
       </w:r>

</xml_diff>